<commit_message>
Guide Güncellemesi ve .txt uzantı değişikliği
GitKraken Guide ilk realese
</commit_message>
<xml_diff>
--- a/Git Kraken Guide.docx
+++ b/Git Kraken Guide.docx
@@ -293,6 +293,9 @@
           </wp:inline>
         </w:drawing>
       </w:r>
+      <w:r>
+        <w:br w:type="page"/>
+      </w:r>
     </w:p>
     <w:p>
       <w:pPr>
@@ -310,7 +313,6 @@
         <w:spacing w:line="360" w:lineRule="auto"/>
       </w:pPr>
       <w:r>
-        <w:lastRenderedPageBreak/>
         <w:t xml:space="preserve">Dosyaların nereye </w:t>
       </w:r>
       <w:proofErr w:type="gramStart"/>
@@ -438,6 +440,9 @@
         <w:spacing w:line="360" w:lineRule="auto"/>
       </w:pPr>
       <w:r>
+        <w:rPr>
+          <w:noProof/>
+        </w:rPr>
         <w:drawing>
           <wp:inline distT="0" distB="0" distL="0" distR="0" wp14:anchorId="5EC60033" wp14:editId="2D271B95">
             <wp:extent cx="3822700" cy="2439331"/>
@@ -658,6 +663,9 @@
         <w:ind w:left="360"/>
       </w:pPr>
       <w:r>
+        <w:rPr>
+          <w:noProof/>
+        </w:rPr>
         <w:drawing>
           <wp:inline distT="0" distB="0" distL="0" distR="0" wp14:anchorId="437E9F3C" wp14:editId="333E5F4A">
             <wp:extent cx="3757620" cy="6358467"/>
@@ -697,6 +705,163 @@
     </w:p>
     <w:p>
       <w:pPr>
+        <w:spacing w:line="360" w:lineRule="auto"/>
+      </w:pPr>
+      <w:r>
+        <w:br w:type="page"/>
+      </w:r>
+    </w:p>
+    <w:p>
+      <w:pPr>
+        <w:pStyle w:val="Balk1"/>
+        <w:spacing w:line="360" w:lineRule="auto"/>
+      </w:pPr>
+      <w:proofErr w:type="spellStart"/>
+      <w:r>
+        <w:lastRenderedPageBreak/>
+        <w:t>GitKraken</w:t>
+      </w:r>
+      <w:proofErr w:type="spellEnd"/>
+      <w:r>
+        <w:t xml:space="preserve"> </w:t>
+      </w:r>
+      <w:proofErr w:type="spellStart"/>
+      <w:r>
+        <w:t>Checkout</w:t>
+      </w:r>
+      <w:proofErr w:type="spellEnd"/>
+    </w:p>
+    <w:p>
+      <w:pPr>
+        <w:pStyle w:val="ListeParagraf"/>
+        <w:numPr>
+          <w:ilvl w:val="0"/>
+          <w:numId w:val="5"/>
+        </w:numPr>
+        <w:spacing w:line="360" w:lineRule="auto"/>
+      </w:pPr>
+      <w:r>
+        <w:t xml:space="preserve">Git </w:t>
+      </w:r>
+      <w:proofErr w:type="spellStart"/>
+      <w:r>
+        <w:t>Checkout</w:t>
+      </w:r>
+      <w:proofErr w:type="spellEnd"/>
+      <w:r>
+        <w:t xml:space="preserve"> komutu</w:t>
+      </w:r>
+      <w:r>
+        <w:t xml:space="preserve"> yapılmış </w:t>
+      </w:r>
+      <w:proofErr w:type="spellStart"/>
+      <w:r>
+        <w:t>commitlerden</w:t>
+      </w:r>
+      <w:proofErr w:type="spellEnd"/>
+      <w:r>
+        <w:t xml:space="preserve"> herhangi birine dönmenizi sağlar. Eğer bir değişikliği tamamlamadan başka bir </w:t>
+      </w:r>
+      <w:proofErr w:type="spellStart"/>
+      <w:r>
+        <w:t>commite</w:t>
+      </w:r>
+      <w:proofErr w:type="spellEnd"/>
+      <w:r>
+        <w:t xml:space="preserve"> dönmek zorunda iseniz (inceleme amaçlı) aşağıda anlatılan </w:t>
+      </w:r>
+      <w:proofErr w:type="spellStart"/>
+      <w:r>
+        <w:t>Stash</w:t>
+      </w:r>
+      <w:proofErr w:type="spellEnd"/>
+      <w:r>
+        <w:t xml:space="preserve">-Pop yapısı kullanılmalıdır. </w:t>
+      </w:r>
+      <w:proofErr w:type="spellStart"/>
+      <w:r>
+        <w:t>Checkout</w:t>
+      </w:r>
+      <w:proofErr w:type="spellEnd"/>
+      <w:r>
+        <w:t xml:space="preserve"> yaptığınızda otomatik olarak </w:t>
+      </w:r>
+      <w:proofErr w:type="spellStart"/>
+      <w:r>
+        <w:t>stash</w:t>
+      </w:r>
+      <w:proofErr w:type="spellEnd"/>
+      <w:r>
+        <w:t xml:space="preserve"> yapılır. Tekrardan değişikliğe dönmek için Pop komutu kullanılmalıdır.</w:t>
+      </w:r>
+    </w:p>
+    <w:p>
+      <w:pPr>
+        <w:pStyle w:val="ListeParagraf"/>
+        <w:spacing w:line="360" w:lineRule="auto"/>
+      </w:pPr>
+    </w:p>
+    <w:p>
+      <w:pPr>
+        <w:pStyle w:val="ListeParagraf"/>
+        <w:spacing w:line="360" w:lineRule="auto"/>
+      </w:pPr>
+      <w:r>
+        <w:rPr>
+          <w:noProof/>
+        </w:rPr>
+        <w:drawing>
+          <wp:inline distT="0" distB="0" distL="0" distR="0" wp14:anchorId="0FAEE01C" wp14:editId="13312C62">
+            <wp:extent cx="5760720" cy="4144645"/>
+            <wp:effectExtent l="0" t="0" r="0" b="8255"/>
+            <wp:docPr id="7" name="Resim 7"/>
+            <wp:cNvGraphicFramePr>
+              <a:graphicFrameLocks xmlns:a="http://schemas.openxmlformats.org/drawingml/2006/main" noChangeAspect="1"/>
+            </wp:cNvGraphicFramePr>
+            <a:graphic xmlns:a="http://schemas.openxmlformats.org/drawingml/2006/main">
+              <a:graphicData uri="http://schemas.openxmlformats.org/drawingml/2006/picture">
+                <pic:pic xmlns:pic="http://schemas.openxmlformats.org/drawingml/2006/picture">
+                  <pic:nvPicPr>
+                    <pic:cNvPr id="1" name=""/>
+                    <pic:cNvPicPr/>
+                  </pic:nvPicPr>
+                  <pic:blipFill>
+                    <a:blip r:embed="rId13"/>
+                    <a:stretch>
+                      <a:fillRect/>
+                    </a:stretch>
+                  </pic:blipFill>
+                  <pic:spPr>
+                    <a:xfrm>
+                      <a:off x="0" y="0"/>
+                      <a:ext cx="5760720" cy="4144645"/>
+                    </a:xfrm>
+                    <a:prstGeom prst="rect">
+                      <a:avLst/>
+                    </a:prstGeom>
+                  </pic:spPr>
+                </pic:pic>
+              </a:graphicData>
+            </a:graphic>
+          </wp:inline>
+        </w:drawing>
+      </w:r>
+    </w:p>
+    <w:p>
+      <w:pPr>
+        <w:pStyle w:val="ListeParagraf"/>
+        <w:numPr>
+          <w:ilvl w:val="0"/>
+          <w:numId w:val="5"/>
+        </w:numPr>
+        <w:spacing w:line="360" w:lineRule="auto"/>
+      </w:pPr>
+      <w:r>
+        <w:br w:type="page"/>
+      </w:r>
+    </w:p>
+    <w:p>
+      <w:pPr>
         <w:pStyle w:val="Balk1"/>
         <w:spacing w:line="360" w:lineRule="auto"/>
       </w:pPr>
@@ -722,6 +887,7 @@
           <w:ilvl w:val="0"/>
           <w:numId w:val="3"/>
         </w:numPr>
+        <w:spacing w:line="360" w:lineRule="auto"/>
       </w:pPr>
       <w:r>
         <w:t xml:space="preserve">Yaptığımız değişikler kendi kopyamızda geçerli olmasına rağmen bütün kullanıcıların aynı değişiklikleri </w:t>
@@ -754,18 +920,977 @@
     <w:p>
       <w:pPr>
         <w:pStyle w:val="ListeParagraf"/>
-      </w:pPr>
-    </w:p>
-    <w:p>
-      <w:pPr>
-        <w:spacing w:line="360" w:lineRule="auto"/>
-      </w:pPr>
-    </w:p>
-    <w:p>
-      <w:pPr>
-        <w:pStyle w:val="ListeParagraf"/>
-        <w:spacing w:line="360" w:lineRule="auto"/>
-      </w:pPr>
+        <w:numPr>
+          <w:ilvl w:val="0"/>
+          <w:numId w:val="3"/>
+        </w:numPr>
+        <w:spacing w:line="360" w:lineRule="auto"/>
+      </w:pPr>
+      <w:r>
+        <w:t xml:space="preserve">Yanında tik olan ve PC logolu </w:t>
+      </w:r>
+      <w:proofErr w:type="spellStart"/>
+      <w:r>
+        <w:t>master</w:t>
+      </w:r>
+      <w:proofErr w:type="spellEnd"/>
+      <w:r>
+        <w:t xml:space="preserve"> </w:t>
+      </w:r>
+      <w:proofErr w:type="spellStart"/>
+      <w:r>
+        <w:t>local</w:t>
+      </w:r>
+      <w:proofErr w:type="spellEnd"/>
+      <w:r>
+        <w:t xml:space="preserve"> </w:t>
+      </w:r>
+      <w:proofErr w:type="spellStart"/>
+      <w:r>
+        <w:t>master</w:t>
+      </w:r>
+      <w:proofErr w:type="spellEnd"/>
+      <w:r>
+        <w:t xml:space="preserve"> </w:t>
+      </w:r>
+      <w:proofErr w:type="spellStart"/>
+      <w:r>
+        <w:t>idir</w:t>
+      </w:r>
+      <w:proofErr w:type="spellEnd"/>
+      <w:r>
+        <w:t xml:space="preserve">. Yanında </w:t>
+      </w:r>
+      <w:proofErr w:type="spellStart"/>
+      <w:r>
+        <w:t>github</w:t>
+      </w:r>
+      <w:proofErr w:type="spellEnd"/>
+      <w:r>
+        <w:t xml:space="preserve"> logosu olan </w:t>
+      </w:r>
+      <w:proofErr w:type="spellStart"/>
+      <w:r>
+        <w:t>master</w:t>
+      </w:r>
+      <w:proofErr w:type="spellEnd"/>
+      <w:r>
+        <w:t xml:space="preserve"> ise </w:t>
+      </w:r>
+      <w:proofErr w:type="spellStart"/>
+      <w:r>
+        <w:t>remote</w:t>
+      </w:r>
+      <w:proofErr w:type="spellEnd"/>
+      <w:r>
+        <w:t xml:space="preserve"> </w:t>
+      </w:r>
+      <w:proofErr w:type="spellStart"/>
+      <w:r>
+        <w:t>master</w:t>
+      </w:r>
+      <w:proofErr w:type="spellEnd"/>
+      <w:r>
+        <w:t xml:space="preserve"> </w:t>
+      </w:r>
+      <w:proofErr w:type="spellStart"/>
+      <w:r>
+        <w:t>idir</w:t>
+      </w:r>
+      <w:proofErr w:type="spellEnd"/>
+      <w:r>
+        <w:t xml:space="preserve">. Biz </w:t>
+      </w:r>
+      <w:proofErr w:type="spellStart"/>
+      <w:r>
+        <w:t>Local</w:t>
+      </w:r>
+      <w:proofErr w:type="spellEnd"/>
+      <w:r>
+        <w:t xml:space="preserve"> ile </w:t>
+      </w:r>
+      <w:proofErr w:type="spellStart"/>
+      <w:r>
+        <w:t>remote</w:t>
+      </w:r>
+      <w:proofErr w:type="spellEnd"/>
+      <w:r>
+        <w:t xml:space="preserve"> dosyalarını eşlemek için “</w:t>
+      </w:r>
+      <w:proofErr w:type="spellStart"/>
+      <w:r>
+        <w:t>Push</w:t>
+      </w:r>
+      <w:proofErr w:type="spellEnd"/>
+      <w:r>
+        <w:t>” komutunu kullanacağız.</w:t>
+      </w:r>
+    </w:p>
+    <w:p>
+      <w:pPr>
+        <w:pStyle w:val="ListeParagraf"/>
+        <w:spacing w:line="360" w:lineRule="auto"/>
+      </w:pPr>
+    </w:p>
+    <w:p>
+      <w:pPr>
+        <w:spacing w:line="360" w:lineRule="auto"/>
+      </w:pPr>
+      <w:r>
+        <w:rPr>
+          <w:noProof/>
+        </w:rPr>
+        <w:drawing>
+          <wp:inline distT="0" distB="0" distL="0" distR="0" wp14:anchorId="239B106B" wp14:editId="7B20B600">
+            <wp:extent cx="5760720" cy="2555875"/>
+            <wp:effectExtent l="0" t="0" r="0" b="0"/>
+            <wp:docPr id="8" name="Resim 8"/>
+            <wp:cNvGraphicFramePr>
+              <a:graphicFrameLocks xmlns:a="http://schemas.openxmlformats.org/drawingml/2006/main" noChangeAspect="1"/>
+            </wp:cNvGraphicFramePr>
+            <a:graphic xmlns:a="http://schemas.openxmlformats.org/drawingml/2006/main">
+              <a:graphicData uri="http://schemas.openxmlformats.org/drawingml/2006/picture">
+                <pic:pic xmlns:pic="http://schemas.openxmlformats.org/drawingml/2006/picture">
+                  <pic:nvPicPr>
+                    <pic:cNvPr id="1" name=""/>
+                    <pic:cNvPicPr/>
+                  </pic:nvPicPr>
+                  <pic:blipFill>
+                    <a:blip r:embed="rId14"/>
+                    <a:stretch>
+                      <a:fillRect/>
+                    </a:stretch>
+                  </pic:blipFill>
+                  <pic:spPr>
+                    <a:xfrm>
+                      <a:off x="0" y="0"/>
+                      <a:ext cx="5760720" cy="2555875"/>
+                    </a:xfrm>
+                    <a:prstGeom prst="rect">
+                      <a:avLst/>
+                    </a:prstGeom>
+                  </pic:spPr>
+                </pic:pic>
+              </a:graphicData>
+            </a:graphic>
+          </wp:inline>
+        </w:drawing>
+      </w:r>
+    </w:p>
+    <w:p>
+      <w:pPr>
+        <w:spacing w:line="360" w:lineRule="auto"/>
+      </w:pPr>
+      <w:r>
+        <w:rPr>
+          <w:noProof/>
+        </w:rPr>
+        <w:drawing>
+          <wp:inline distT="0" distB="0" distL="0" distR="0" wp14:anchorId="7A849651" wp14:editId="608764F8">
+            <wp:extent cx="5760720" cy="2425065"/>
+            <wp:effectExtent l="0" t="0" r="0" b="0"/>
+            <wp:docPr id="9" name="Resim 9"/>
+            <wp:cNvGraphicFramePr>
+              <a:graphicFrameLocks xmlns:a="http://schemas.openxmlformats.org/drawingml/2006/main" noChangeAspect="1"/>
+            </wp:cNvGraphicFramePr>
+            <a:graphic xmlns:a="http://schemas.openxmlformats.org/drawingml/2006/main">
+              <a:graphicData uri="http://schemas.openxmlformats.org/drawingml/2006/picture">
+                <pic:pic xmlns:pic="http://schemas.openxmlformats.org/drawingml/2006/picture">
+                  <pic:nvPicPr>
+                    <pic:cNvPr id="1" name=""/>
+                    <pic:cNvPicPr/>
+                  </pic:nvPicPr>
+                  <pic:blipFill>
+                    <a:blip r:embed="rId15"/>
+                    <a:stretch>
+                      <a:fillRect/>
+                    </a:stretch>
+                  </pic:blipFill>
+                  <pic:spPr>
+                    <a:xfrm>
+                      <a:off x="0" y="0"/>
+                      <a:ext cx="5760720" cy="2425065"/>
+                    </a:xfrm>
+                    <a:prstGeom prst="rect">
+                      <a:avLst/>
+                    </a:prstGeom>
+                  </pic:spPr>
+                </pic:pic>
+              </a:graphicData>
+            </a:graphic>
+          </wp:inline>
+        </w:drawing>
+      </w:r>
+    </w:p>
+    <w:p>
+      <w:pPr>
+        <w:spacing w:line="360" w:lineRule="auto"/>
+      </w:pPr>
+    </w:p>
+    <w:p>
+      <w:pPr>
+        <w:spacing w:line="360" w:lineRule="auto"/>
+      </w:pPr>
+    </w:p>
+    <w:p>
+      <w:pPr>
+        <w:spacing w:line="360" w:lineRule="auto"/>
+      </w:pPr>
+    </w:p>
+    <w:p>
+      <w:pPr>
+        <w:spacing w:line="360" w:lineRule="auto"/>
+      </w:pPr>
+    </w:p>
+    <w:p>
+      <w:pPr>
+        <w:pStyle w:val="Balk1"/>
+        <w:spacing w:line="360" w:lineRule="auto"/>
+      </w:pPr>
+      <w:proofErr w:type="spellStart"/>
+      <w:r>
+        <w:lastRenderedPageBreak/>
+        <w:t>GitKraken</w:t>
+      </w:r>
+      <w:proofErr w:type="spellEnd"/>
+      <w:r>
+        <w:t xml:space="preserve"> </w:t>
+      </w:r>
+      <w:proofErr w:type="spellStart"/>
+      <w:r>
+        <w:t>Pull-Fast</w:t>
+      </w:r>
+      <w:proofErr w:type="spellEnd"/>
+      <w:r>
+        <w:t xml:space="preserve"> </w:t>
+      </w:r>
+      <w:proofErr w:type="spellStart"/>
+      <w:r>
+        <w:t>Forward</w:t>
+      </w:r>
+      <w:proofErr w:type="spellEnd"/>
+    </w:p>
+    <w:p>
+      <w:pPr>
+        <w:pStyle w:val="ListeParagraf"/>
+        <w:numPr>
+          <w:ilvl w:val="0"/>
+          <w:numId w:val="4"/>
+        </w:numPr>
+        <w:spacing w:line="360" w:lineRule="auto"/>
+      </w:pPr>
+      <w:r>
+        <w:t xml:space="preserve">Ekip çalışması şeklinde yürütülen işlerde diğer ekip üyeleri çalışmalarını tamamlayıp </w:t>
+      </w:r>
+      <w:proofErr w:type="spellStart"/>
+      <w:r>
+        <w:t>remote</w:t>
+      </w:r>
+      <w:proofErr w:type="spellEnd"/>
+      <w:r>
+        <w:t xml:space="preserve"> </w:t>
+      </w:r>
+      <w:proofErr w:type="spellStart"/>
+      <w:r>
+        <w:t>repo’ya</w:t>
+      </w:r>
+      <w:proofErr w:type="spellEnd"/>
+      <w:r>
+        <w:t xml:space="preserve"> </w:t>
+      </w:r>
+      <w:proofErr w:type="spellStart"/>
+      <w:r>
+        <w:t>push</w:t>
+      </w:r>
+      <w:proofErr w:type="spellEnd"/>
+      <w:r>
+        <w:t xml:space="preserve"> işlemini gerçekleştirebilirler. Bu durumda sizin </w:t>
+      </w:r>
+      <w:proofErr w:type="spellStart"/>
+      <w:r>
+        <w:t>local</w:t>
+      </w:r>
+      <w:proofErr w:type="spellEnd"/>
+      <w:r>
+        <w:t xml:space="preserve"> de tuttuğunuz kopyanız eski sürüm olarak kalmış olacaktır. Remote repodan en son sürümün indirilmesi için </w:t>
+      </w:r>
+      <w:proofErr w:type="spellStart"/>
+      <w:r>
+        <w:t>Pull-Fast</w:t>
+      </w:r>
+      <w:proofErr w:type="spellEnd"/>
+      <w:r>
+        <w:t xml:space="preserve"> </w:t>
+      </w:r>
+      <w:proofErr w:type="spellStart"/>
+      <w:r>
+        <w:t>Forward</w:t>
+      </w:r>
+      <w:proofErr w:type="spellEnd"/>
+      <w:r>
+        <w:t xml:space="preserve"> komutu kullanılır.</w:t>
+      </w:r>
+    </w:p>
+    <w:p>
+      <w:pPr>
+        <w:spacing w:line="360" w:lineRule="auto"/>
+        <w:ind w:left="360"/>
+      </w:pPr>
+      <w:r>
+        <w:rPr>
+          <w:noProof/>
+        </w:rPr>
+        <w:drawing>
+          <wp:inline distT="0" distB="0" distL="0" distR="0" wp14:anchorId="5AEED204" wp14:editId="72583B7B">
+            <wp:extent cx="4991100" cy="2321698"/>
+            <wp:effectExtent l="0" t="0" r="0" b="2540"/>
+            <wp:docPr id="12" name="Resim 12"/>
+            <wp:cNvGraphicFramePr>
+              <a:graphicFrameLocks xmlns:a="http://schemas.openxmlformats.org/drawingml/2006/main" noChangeAspect="1"/>
+            </wp:cNvGraphicFramePr>
+            <a:graphic xmlns:a="http://schemas.openxmlformats.org/drawingml/2006/main">
+              <a:graphicData uri="http://schemas.openxmlformats.org/drawingml/2006/picture">
+                <pic:pic xmlns:pic="http://schemas.openxmlformats.org/drawingml/2006/picture">
+                  <pic:nvPicPr>
+                    <pic:cNvPr id="1" name=""/>
+                    <pic:cNvPicPr/>
+                  </pic:nvPicPr>
+                  <pic:blipFill>
+                    <a:blip r:embed="rId16"/>
+                    <a:stretch>
+                      <a:fillRect/>
+                    </a:stretch>
+                  </pic:blipFill>
+                  <pic:spPr>
+                    <a:xfrm>
+                      <a:off x="0" y="0"/>
+                      <a:ext cx="5016761" cy="2333635"/>
+                    </a:xfrm>
+                    <a:prstGeom prst="rect">
+                      <a:avLst/>
+                    </a:prstGeom>
+                  </pic:spPr>
+                </pic:pic>
+              </a:graphicData>
+            </a:graphic>
+          </wp:inline>
+        </w:drawing>
+      </w:r>
+      <w:r>
+        <w:rPr>
+          <w:noProof/>
+        </w:rPr>
+        <w:drawing>
+          <wp:inline distT="0" distB="0" distL="0" distR="0" wp14:anchorId="757BC513" wp14:editId="5BD81B77">
+            <wp:extent cx="4991100" cy="2160282"/>
+            <wp:effectExtent l="0" t="0" r="0" b="0"/>
+            <wp:docPr id="11" name="Resim 11"/>
+            <wp:cNvGraphicFramePr>
+              <a:graphicFrameLocks xmlns:a="http://schemas.openxmlformats.org/drawingml/2006/main" noChangeAspect="1"/>
+            </wp:cNvGraphicFramePr>
+            <a:graphic xmlns:a="http://schemas.openxmlformats.org/drawingml/2006/main">
+              <a:graphicData uri="http://schemas.openxmlformats.org/drawingml/2006/picture">
+                <pic:pic xmlns:pic="http://schemas.openxmlformats.org/drawingml/2006/picture">
+                  <pic:nvPicPr>
+                    <pic:cNvPr id="1" name=""/>
+                    <pic:cNvPicPr/>
+                  </pic:nvPicPr>
+                  <pic:blipFill>
+                    <a:blip r:embed="rId17"/>
+                    <a:stretch>
+                      <a:fillRect/>
+                    </a:stretch>
+                  </pic:blipFill>
+                  <pic:spPr>
+                    <a:xfrm>
+                      <a:off x="0" y="0"/>
+                      <a:ext cx="5023686" cy="2174386"/>
+                    </a:xfrm>
+                    <a:prstGeom prst="rect">
+                      <a:avLst/>
+                    </a:prstGeom>
+                  </pic:spPr>
+                </pic:pic>
+              </a:graphicData>
+            </a:graphic>
+          </wp:inline>
+        </w:drawing>
+      </w:r>
+    </w:p>
+    <w:p>
+      <w:pPr>
+        <w:spacing w:line="360" w:lineRule="auto"/>
+      </w:pPr>
+    </w:p>
+    <w:p>
+      <w:pPr>
+        <w:spacing w:line="360" w:lineRule="auto"/>
+      </w:pPr>
+    </w:p>
+    <w:p>
+      <w:pPr>
+        <w:spacing w:line="360" w:lineRule="auto"/>
+      </w:pPr>
+    </w:p>
+    <w:p>
+      <w:pPr>
+        <w:spacing w:line="360" w:lineRule="auto"/>
+      </w:pPr>
+    </w:p>
+    <w:p>
+      <w:pPr>
+        <w:spacing w:line="360" w:lineRule="auto"/>
+      </w:pPr>
+    </w:p>
+    <w:p>
+      <w:pPr>
+        <w:spacing w:line="360" w:lineRule="auto"/>
+      </w:pPr>
+    </w:p>
+    <w:p>
+      <w:pPr>
+        <w:spacing w:line="360" w:lineRule="auto"/>
+      </w:pPr>
+    </w:p>
+    <w:p>
+      <w:pPr>
+        <w:spacing w:line="360" w:lineRule="auto"/>
+      </w:pPr>
+    </w:p>
+    <w:p>
+      <w:pPr>
+        <w:pStyle w:val="Balk1"/>
+        <w:spacing w:line="360" w:lineRule="auto"/>
+      </w:pPr>
+      <w:proofErr w:type="spellStart"/>
+      <w:r>
+        <w:lastRenderedPageBreak/>
+        <w:t>GitKraken</w:t>
+      </w:r>
+      <w:proofErr w:type="spellEnd"/>
+      <w:r>
+        <w:t xml:space="preserve"> </w:t>
+      </w:r>
+      <w:proofErr w:type="spellStart"/>
+      <w:r>
+        <w:t>Stash</w:t>
+      </w:r>
+      <w:proofErr w:type="spellEnd"/>
+      <w:r>
+        <w:t>-Pop</w:t>
+      </w:r>
+    </w:p>
+    <w:p>
+      <w:pPr>
+        <w:pStyle w:val="ListeParagraf"/>
+        <w:numPr>
+          <w:ilvl w:val="0"/>
+          <w:numId w:val="4"/>
+        </w:numPr>
+        <w:spacing w:line="360" w:lineRule="auto"/>
+      </w:pPr>
+      <w:r>
+        <w:t xml:space="preserve">Git </w:t>
+      </w:r>
+      <w:proofErr w:type="spellStart"/>
+      <w:r>
+        <w:t>Stash</w:t>
+      </w:r>
+      <w:proofErr w:type="spellEnd"/>
+      <w:r>
+        <w:t xml:space="preserve"> komutu henüz tamamlanmamış ve </w:t>
+      </w:r>
+      <w:proofErr w:type="spellStart"/>
+      <w:r>
+        <w:t>commit</w:t>
+      </w:r>
+      <w:proofErr w:type="spellEnd"/>
+      <w:r>
+        <w:t xml:space="preserve"> edilmemiş değişiklikler esnasında eski versiyonlara dönmemiz ve kontrol yapmamız gerektiğinde kullanmamız gereken komuttur. </w:t>
+      </w:r>
+      <w:proofErr w:type="spellStart"/>
+      <w:r>
+        <w:t>Stash</w:t>
+      </w:r>
+      <w:proofErr w:type="spellEnd"/>
+      <w:r>
+        <w:t xml:space="preserve"> komutu </w:t>
+      </w:r>
+      <w:proofErr w:type="spellStart"/>
+      <w:r>
+        <w:t>commit</w:t>
+      </w:r>
+      <w:proofErr w:type="spellEnd"/>
+      <w:r>
+        <w:t xml:space="preserve"> yapılmamış değişikliği saklamamıza yardımcı olur ve kullandığımız </w:t>
+      </w:r>
+      <w:proofErr w:type="spellStart"/>
+      <w:r>
+        <w:t>branch’i</w:t>
+      </w:r>
+      <w:proofErr w:type="spellEnd"/>
+      <w:r>
+        <w:t xml:space="preserve"> sonlandırır.</w:t>
+      </w:r>
+    </w:p>
+    <w:p>
+      <w:pPr>
+        <w:pStyle w:val="ListeParagraf"/>
+        <w:numPr>
+          <w:ilvl w:val="0"/>
+          <w:numId w:val="4"/>
+        </w:numPr>
+        <w:spacing w:line="360" w:lineRule="auto"/>
+      </w:pPr>
+      <w:proofErr w:type="spellStart"/>
+      <w:r>
+        <w:t>Stash</w:t>
+      </w:r>
+      <w:proofErr w:type="spellEnd"/>
+      <w:r>
+        <w:t xml:space="preserve"> işlemi değişiklik yapılan dosyalar açık iken yapılmaz.</w:t>
+      </w:r>
+      <w:r>
+        <w:t xml:space="preserve"> </w:t>
+      </w:r>
+      <w:r>
+        <w:t xml:space="preserve">Aşağıdaki resimde de görüldüğü gibi </w:t>
+      </w:r>
+      <w:proofErr w:type="spellStart"/>
+      <w:r>
+        <w:t>stash</w:t>
+      </w:r>
+      <w:proofErr w:type="spellEnd"/>
+      <w:r>
+        <w:t xml:space="preserve"> işleminden sonra </w:t>
+      </w:r>
+      <w:proofErr w:type="spellStart"/>
+      <w:r>
+        <w:t>Stash</w:t>
+      </w:r>
+      <w:proofErr w:type="spellEnd"/>
+      <w:r>
+        <w:t xml:space="preserve"> işlemi yapıldıktan sonra HEAD </w:t>
+      </w:r>
+      <w:proofErr w:type="gramStart"/>
+      <w:r>
+        <w:t>yada</w:t>
+      </w:r>
+      <w:proofErr w:type="gramEnd"/>
+      <w:r>
+        <w:t xml:space="preserve"> </w:t>
+      </w:r>
+      <w:proofErr w:type="spellStart"/>
+      <w:r>
+        <w:t>master</w:t>
+      </w:r>
+      <w:proofErr w:type="spellEnd"/>
+      <w:r>
+        <w:t xml:space="preserve"> başka bir </w:t>
+      </w:r>
+      <w:proofErr w:type="spellStart"/>
+      <w:r>
+        <w:t>commite</w:t>
+      </w:r>
+      <w:proofErr w:type="spellEnd"/>
+      <w:r>
+        <w:t xml:space="preserve"> taşınabilir. Açılan </w:t>
+      </w:r>
+      <w:proofErr w:type="spellStart"/>
+      <w:r>
+        <w:t>commit</w:t>
+      </w:r>
+      <w:proofErr w:type="spellEnd"/>
+      <w:r>
+        <w:t xml:space="preserve"> incelenebilir. Fakat değişiklik yapılması önerilmez. Daha sonra yapmış olduğunuz değişiklikler ile birleştirme </w:t>
+      </w:r>
+      <w:proofErr w:type="gramStart"/>
+      <w:r>
+        <w:t xml:space="preserve">( </w:t>
+      </w:r>
+      <w:proofErr w:type="spellStart"/>
+      <w:r>
+        <w:t>txt</w:t>
+      </w:r>
+      <w:proofErr w:type="spellEnd"/>
+      <w:proofErr w:type="gramEnd"/>
+      <w:r>
+        <w:t xml:space="preserve"> tabanlı dosyalar hariç) mümkün değildir.</w:t>
+      </w:r>
+    </w:p>
+    <w:p>
+      <w:pPr>
+        <w:pStyle w:val="ListeParagraf"/>
+        <w:spacing w:line="360" w:lineRule="auto"/>
+      </w:pPr>
+      <w:r>
+        <w:rPr>
+          <w:noProof/>
+        </w:rPr>
+        <w:drawing>
+          <wp:inline distT="0" distB="0" distL="0" distR="0" wp14:anchorId="03AE7B24" wp14:editId="41331573">
+            <wp:extent cx="5760720" cy="1901825"/>
+            <wp:effectExtent l="0" t="0" r="0" b="3175"/>
+            <wp:docPr id="5" name="Resim 5"/>
+            <wp:cNvGraphicFramePr>
+              <a:graphicFrameLocks xmlns:a="http://schemas.openxmlformats.org/drawingml/2006/main" noChangeAspect="1"/>
+            </wp:cNvGraphicFramePr>
+            <a:graphic xmlns:a="http://schemas.openxmlformats.org/drawingml/2006/main">
+              <a:graphicData uri="http://schemas.openxmlformats.org/drawingml/2006/picture">
+                <pic:pic xmlns:pic="http://schemas.openxmlformats.org/drawingml/2006/picture">
+                  <pic:nvPicPr>
+                    <pic:cNvPr id="1" name=""/>
+                    <pic:cNvPicPr/>
+                  </pic:nvPicPr>
+                  <pic:blipFill>
+                    <a:blip r:embed="rId18"/>
+                    <a:stretch>
+                      <a:fillRect/>
+                    </a:stretch>
+                  </pic:blipFill>
+                  <pic:spPr>
+                    <a:xfrm>
+                      <a:off x="0" y="0"/>
+                      <a:ext cx="5760720" cy="1901825"/>
+                    </a:xfrm>
+                    <a:prstGeom prst="rect">
+                      <a:avLst/>
+                    </a:prstGeom>
+                  </pic:spPr>
+                </pic:pic>
+              </a:graphicData>
+            </a:graphic>
+          </wp:inline>
+        </w:drawing>
+      </w:r>
+    </w:p>
+    <w:p>
+      <w:pPr>
+        <w:pStyle w:val="ListeParagraf"/>
+        <w:numPr>
+          <w:ilvl w:val="0"/>
+          <w:numId w:val="4"/>
+        </w:numPr>
+        <w:spacing w:line="360" w:lineRule="auto"/>
+      </w:pPr>
+      <w:r>
+        <w:t>Git Pop komutu için aşağıdaki sıralama takip edilmelidir.</w:t>
+      </w:r>
+    </w:p>
+    <w:p>
+      <w:pPr>
+        <w:pStyle w:val="ListeParagraf"/>
+        <w:numPr>
+          <w:ilvl w:val="0"/>
+          <w:numId w:val="4"/>
+        </w:numPr>
+        <w:spacing w:line="360" w:lineRule="auto"/>
+      </w:pPr>
+      <w:r>
+        <w:t xml:space="preserve">1-Local </w:t>
+      </w:r>
+      <w:proofErr w:type="spellStart"/>
+      <w:r>
+        <w:t>master</w:t>
+      </w:r>
+      <w:proofErr w:type="spellEnd"/>
+      <w:r>
+        <w:t xml:space="preserve"> veya </w:t>
+      </w:r>
+      <w:proofErr w:type="spellStart"/>
+      <w:r>
+        <w:t>Head</w:t>
+      </w:r>
+      <w:proofErr w:type="spellEnd"/>
+      <w:r>
+        <w:t xml:space="preserve"> dosyası </w:t>
+      </w:r>
+      <w:proofErr w:type="spellStart"/>
+      <w:r>
+        <w:t>dosyası</w:t>
+      </w:r>
+      <w:proofErr w:type="spellEnd"/>
+      <w:r>
+        <w:t xml:space="preserve"> </w:t>
+      </w:r>
+      <w:proofErr w:type="spellStart"/>
+      <w:r>
+        <w:t>stashın</w:t>
+      </w:r>
+      <w:proofErr w:type="spellEnd"/>
+      <w:r>
+        <w:t xml:space="preserve"> yapıldığı </w:t>
+      </w:r>
+      <w:proofErr w:type="spellStart"/>
+      <w:r>
+        <w:t>commite</w:t>
+      </w:r>
+      <w:proofErr w:type="spellEnd"/>
+      <w:r>
+        <w:t xml:space="preserve"> </w:t>
+      </w:r>
+      <w:proofErr w:type="spellStart"/>
+      <w:r>
+        <w:t>checkout</w:t>
+      </w:r>
+      <w:proofErr w:type="spellEnd"/>
+      <w:r>
+        <w:t xml:space="preserve"> veya </w:t>
+      </w:r>
+      <w:proofErr w:type="spellStart"/>
+      <w:r>
+        <w:t>pull</w:t>
+      </w:r>
+      <w:proofErr w:type="spellEnd"/>
+      <w:r>
+        <w:t xml:space="preserve"> komutu ile götürülür. Pop işleminden önce </w:t>
+      </w:r>
+      <w:proofErr w:type="spellStart"/>
+      <w:r>
+        <w:t>stash</w:t>
+      </w:r>
+      <w:proofErr w:type="spellEnd"/>
+      <w:r>
+        <w:t xml:space="preserve"> işleminin yapıldığı </w:t>
+      </w:r>
+      <w:proofErr w:type="spellStart"/>
+      <w:r>
+        <w:t>committe</w:t>
+      </w:r>
+      <w:proofErr w:type="spellEnd"/>
+      <w:r>
+        <w:t xml:space="preserve"> olunması gerekmektedir. (İşlemciler dersindeki </w:t>
+      </w:r>
+      <w:proofErr w:type="spellStart"/>
+      <w:r>
+        <w:t>stack</w:t>
+      </w:r>
+      <w:proofErr w:type="spellEnd"/>
+      <w:r>
+        <w:t xml:space="preserve"> yapısındaki </w:t>
+      </w:r>
+      <w:proofErr w:type="spellStart"/>
+      <w:r>
+        <w:t>push</w:t>
+      </w:r>
+      <w:proofErr w:type="spellEnd"/>
+      <w:r>
+        <w:t>-pop mantığına benzer)</w:t>
+      </w:r>
+    </w:p>
+    <w:p>
+      <w:pPr>
+        <w:pStyle w:val="ListeParagraf"/>
+        <w:numPr>
+          <w:ilvl w:val="0"/>
+          <w:numId w:val="4"/>
+        </w:numPr>
+        <w:spacing w:line="360" w:lineRule="auto"/>
+      </w:pPr>
+      <w:r>
+        <w:t xml:space="preserve">2-3 Master </w:t>
+      </w:r>
+      <w:proofErr w:type="spellStart"/>
+      <w:r>
+        <w:t>stash</w:t>
+      </w:r>
+      <w:proofErr w:type="spellEnd"/>
+      <w:r>
+        <w:t xml:space="preserve"> yapılan </w:t>
+      </w:r>
+      <w:proofErr w:type="spellStart"/>
+      <w:r>
+        <w:t>commite</w:t>
+      </w:r>
+      <w:proofErr w:type="spellEnd"/>
+      <w:r>
+        <w:t xml:space="preserve"> döndürüldükten sonra POP komutu uygulanır.</w:t>
+      </w:r>
+    </w:p>
+    <w:p>
+      <w:pPr>
+        <w:pStyle w:val="ListeParagraf"/>
+        <w:numPr>
+          <w:ilvl w:val="0"/>
+          <w:numId w:val="4"/>
+        </w:numPr>
+        <w:spacing w:line="360" w:lineRule="auto"/>
+      </w:pPr>
+      <w:r>
+        <w:rPr>
+          <w:noProof/>
+        </w:rPr>
+        <w:drawing>
+          <wp:inline distT="0" distB="0" distL="0" distR="0" wp14:anchorId="3EDD2786" wp14:editId="409A65A2">
+            <wp:extent cx="5760720" cy="1737995"/>
+            <wp:effectExtent l="0" t="0" r="0" b="0"/>
+            <wp:docPr id="10" name="Resim 10"/>
+            <wp:cNvGraphicFramePr>
+              <a:graphicFrameLocks xmlns:a="http://schemas.openxmlformats.org/drawingml/2006/main" noChangeAspect="1"/>
+            </wp:cNvGraphicFramePr>
+            <a:graphic xmlns:a="http://schemas.openxmlformats.org/drawingml/2006/main">
+              <a:graphicData uri="http://schemas.openxmlformats.org/drawingml/2006/picture">
+                <pic:pic xmlns:pic="http://schemas.openxmlformats.org/drawingml/2006/picture">
+                  <pic:nvPicPr>
+                    <pic:cNvPr id="1" name=""/>
+                    <pic:cNvPicPr/>
+                  </pic:nvPicPr>
+                  <pic:blipFill>
+                    <a:blip r:embed="rId19"/>
+                    <a:stretch>
+                      <a:fillRect/>
+                    </a:stretch>
+                  </pic:blipFill>
+                  <pic:spPr>
+                    <a:xfrm>
+                      <a:off x="0" y="0"/>
+                      <a:ext cx="5760720" cy="1737995"/>
+                    </a:xfrm>
+                    <a:prstGeom prst="rect">
+                      <a:avLst/>
+                    </a:prstGeom>
+                  </pic:spPr>
+                </pic:pic>
+              </a:graphicData>
+            </a:graphic>
+          </wp:inline>
+        </w:drawing>
+      </w:r>
+    </w:p>
+    <w:p>
+      <w:pPr>
+        <w:spacing w:line="360" w:lineRule="auto"/>
+      </w:pPr>
+      <w:r>
+        <w:br w:type="page"/>
+      </w:r>
+    </w:p>
+    <w:p>
+      <w:pPr>
+        <w:pStyle w:val="Balk1"/>
+        <w:spacing w:line="360" w:lineRule="auto"/>
+      </w:pPr>
+      <w:proofErr w:type="spellStart"/>
+      <w:r>
+        <w:lastRenderedPageBreak/>
+        <w:t>GitKraken</w:t>
+      </w:r>
+      <w:proofErr w:type="spellEnd"/>
+      <w:r>
+        <w:t xml:space="preserve"> </w:t>
+      </w:r>
+      <w:proofErr w:type="spellStart"/>
+      <w:r>
+        <w:t>Tag</w:t>
+      </w:r>
+      <w:proofErr w:type="spellEnd"/>
+    </w:p>
+    <w:p>
+      <w:pPr>
+        <w:pStyle w:val="ListeParagraf"/>
+        <w:numPr>
+          <w:ilvl w:val="0"/>
+          <w:numId w:val="6"/>
+        </w:numPr>
+        <w:spacing w:line="360" w:lineRule="auto"/>
+      </w:pPr>
+      <w:proofErr w:type="spellStart"/>
+      <w:r>
+        <w:t>GitKraken</w:t>
+      </w:r>
+      <w:proofErr w:type="spellEnd"/>
+      <w:r>
+        <w:t xml:space="preserve"> </w:t>
+      </w:r>
+      <w:proofErr w:type="spellStart"/>
+      <w:r>
+        <w:t>Tag</w:t>
+      </w:r>
+      <w:proofErr w:type="spellEnd"/>
+      <w:r>
+        <w:t xml:space="preserve"> önemli görülen veya kilit taşı (</w:t>
+      </w:r>
+      <w:proofErr w:type="spellStart"/>
+      <w:proofErr w:type="gramStart"/>
+      <w:r>
+        <w:t>örn.B</w:t>
+      </w:r>
+      <w:proofErr w:type="spellEnd"/>
+      <w:proofErr w:type="gramEnd"/>
+      <w:r>
+        <w:t xml:space="preserve"> </w:t>
+      </w:r>
+      <w:proofErr w:type="spellStart"/>
+      <w:r>
+        <w:t>Sample</w:t>
+      </w:r>
+      <w:proofErr w:type="spellEnd"/>
+      <w:r>
+        <w:t xml:space="preserve">, C </w:t>
+      </w:r>
+      <w:proofErr w:type="spellStart"/>
+      <w:r>
+        <w:t>Sample</w:t>
+      </w:r>
+      <w:proofErr w:type="spellEnd"/>
+      <w:r>
+        <w:t xml:space="preserve">) </w:t>
+      </w:r>
+      <w:proofErr w:type="spellStart"/>
+      <w:r>
+        <w:t>commitlerin</w:t>
+      </w:r>
+      <w:proofErr w:type="spellEnd"/>
+      <w:r>
+        <w:t xml:space="preserve"> daha kolay bulunması ve izlenebilmesi için  önemlidir.</w:t>
+      </w:r>
+    </w:p>
+    <w:p>
+      <w:pPr>
+        <w:pStyle w:val="ListeParagraf"/>
+        <w:numPr>
+          <w:ilvl w:val="0"/>
+          <w:numId w:val="6"/>
+        </w:numPr>
+        <w:spacing w:line="360" w:lineRule="auto"/>
+      </w:pPr>
+      <w:r>
+        <w:drawing>
+          <wp:inline distT="0" distB="0" distL="0" distR="0" wp14:anchorId="45CCD64C" wp14:editId="25CEBE87">
+            <wp:extent cx="5760720" cy="4626610"/>
+            <wp:effectExtent l="0" t="0" r="0" b="2540"/>
+            <wp:docPr id="13" name="Resim 13"/>
+            <wp:cNvGraphicFramePr>
+              <a:graphicFrameLocks xmlns:a="http://schemas.openxmlformats.org/drawingml/2006/main" noChangeAspect="1"/>
+            </wp:cNvGraphicFramePr>
+            <a:graphic xmlns:a="http://schemas.openxmlformats.org/drawingml/2006/main">
+              <a:graphicData uri="http://schemas.openxmlformats.org/drawingml/2006/picture">
+                <pic:pic xmlns:pic="http://schemas.openxmlformats.org/drawingml/2006/picture">
+                  <pic:nvPicPr>
+                    <pic:cNvPr id="1" name=""/>
+                    <pic:cNvPicPr/>
+                  </pic:nvPicPr>
+                  <pic:blipFill>
+                    <a:blip r:embed="rId20"/>
+                    <a:stretch>
+                      <a:fillRect/>
+                    </a:stretch>
+                  </pic:blipFill>
+                  <pic:spPr>
+                    <a:xfrm>
+                      <a:off x="0" y="0"/>
+                      <a:ext cx="5760720" cy="4626610"/>
+                    </a:xfrm>
+                    <a:prstGeom prst="rect">
+                      <a:avLst/>
+                    </a:prstGeom>
+                  </pic:spPr>
+                </pic:pic>
+              </a:graphicData>
+            </a:graphic>
+          </wp:inline>
+        </w:drawing>
+      </w:r>
     </w:p>
     <w:sectPr>
       <w:pgSz w:w="11906" w:h="16838"/>
@@ -780,9 +1905,122 @@
 <file path=word/numbering.xml><?xml version="1.0" encoding="utf-8"?>
 <w:numbering xmlns:wpc="http://schemas.microsoft.com/office/word/2010/wordprocessingCanvas" xmlns:cx="http://schemas.microsoft.com/office/drawing/2014/chartex" xmlns:cx1="http://schemas.microsoft.com/office/drawing/2015/9/8/chartex" xmlns:cx2="http://schemas.microsoft.com/office/drawing/2015/10/21/chartex" xmlns:cx3="http://schemas.microsoft.com/office/drawing/2016/5/9/chartex" xmlns:cx4="http://schemas.microsoft.com/office/drawing/2016/5/10/chartex" xmlns:cx5="http://schemas.microsoft.com/office/drawing/2016/5/11/chartex" xmlns:cx6="http://schemas.microsoft.com/office/drawing/2016/5/12/chartex" xmlns:cx7="http://schemas.microsoft.com/office/drawing/2016/5/13/chartex" xmlns:cx8="http://schemas.microsoft.com/office/drawing/2016/5/14/chartex" xmlns:mc="http://schemas.openxmlformats.org/markup-compatibility/2006" xmlns:aink="http://schemas.microsoft.com/office/drawing/2016/ink" xmlns:am3d="http://schemas.microsoft.com/office/drawing/2017/model3d" xmlns:o="urn:schemas-microsoft-com:office:office" xmlns:r="http://schemas.openxmlformats.org/officeDocument/2006/relationships" xmlns:m="http://schemas.openxmlformats.org/officeDocument/2006/math" xmlns:v="urn:schemas-microsoft-com:vml" xmlns:wp14="http://schemas.microsoft.com/office/word/2010/wordprocessingDrawing" xmlns:wp="http://schemas.openxmlformats.org/drawingml/2006/wordprocessingDrawing" xmlns:w10="urn:schemas-microsoft-com:office:word" xmlns:w="http://schemas.openxmlformats.org/wordprocessingml/2006/main" xmlns:w14="http://schemas.microsoft.com/office/word/2010/wordml" xmlns:w15="http://schemas.microsoft.com/office/word/2012/wordml" xmlns:w16cex="http://schemas.microsoft.com/office/word/2018/wordml/cex" xmlns:w16cid="http://schemas.microsoft.com/office/word/2016/wordml/cid" xmlns:w16="http://schemas.microsoft.com/office/word/2018/wordml" xmlns:w16se="http://schemas.microsoft.com/office/word/2015/wordml/symex" xmlns:wpg="http://schemas.microsoft.com/office/word/2010/wordprocessingGroup" xmlns:wpi="http://schemas.microsoft.com/office/word/2010/wordprocessingInk" xmlns:wne="http://schemas.microsoft.com/office/word/2006/wordml" xmlns:wps="http://schemas.microsoft.com/office/word/2010/wordprocessingShape" mc:Ignorable="w14 w15 w16se w16cid w16 w16cex wp14">
   <w:abstractNum w:abstractNumId="0" w15:restartNumberingAfterBreak="0">
+    <w:nsid w:val="08067A30"/>
+    <w:multiLevelType w:val="hybridMultilevel"/>
+    <w:tmpl w:val="C9C8B24E"/>
+    <w:lvl w:ilvl="0" w:tplc="041F0001">
+      <w:start w:val="1"/>
+      <w:numFmt w:val="bullet"/>
+      <w:lvlText w:val=""/>
+      <w:lvlJc w:val="left"/>
+      <w:pPr>
+        <w:ind w:left="720" w:hanging="360"/>
+      </w:pPr>
+      <w:rPr>
+        <w:rFonts w:ascii="Symbol" w:hAnsi="Symbol" w:hint="default"/>
+      </w:rPr>
+    </w:lvl>
+    <w:lvl w:ilvl="1" w:tplc="041F0003" w:tentative="1">
+      <w:start w:val="1"/>
+      <w:numFmt w:val="bullet"/>
+      <w:lvlText w:val="o"/>
+      <w:lvlJc w:val="left"/>
+      <w:pPr>
+        <w:ind w:left="1440" w:hanging="360"/>
+      </w:pPr>
+      <w:rPr>
+        <w:rFonts w:ascii="Courier New" w:hAnsi="Courier New" w:cs="Courier New" w:hint="default"/>
+      </w:rPr>
+    </w:lvl>
+    <w:lvl w:ilvl="2" w:tplc="041F0005" w:tentative="1">
+      <w:start w:val="1"/>
+      <w:numFmt w:val="bullet"/>
+      <w:lvlText w:val=""/>
+      <w:lvlJc w:val="left"/>
+      <w:pPr>
+        <w:ind w:left="2160" w:hanging="360"/>
+      </w:pPr>
+      <w:rPr>
+        <w:rFonts w:ascii="Wingdings" w:hAnsi="Wingdings" w:hint="default"/>
+      </w:rPr>
+    </w:lvl>
+    <w:lvl w:ilvl="3" w:tplc="041F0001" w:tentative="1">
+      <w:start w:val="1"/>
+      <w:numFmt w:val="bullet"/>
+      <w:lvlText w:val=""/>
+      <w:lvlJc w:val="left"/>
+      <w:pPr>
+        <w:ind w:left="2880" w:hanging="360"/>
+      </w:pPr>
+      <w:rPr>
+        <w:rFonts w:ascii="Symbol" w:hAnsi="Symbol" w:hint="default"/>
+      </w:rPr>
+    </w:lvl>
+    <w:lvl w:ilvl="4" w:tplc="041F0003" w:tentative="1">
+      <w:start w:val="1"/>
+      <w:numFmt w:val="bullet"/>
+      <w:lvlText w:val="o"/>
+      <w:lvlJc w:val="left"/>
+      <w:pPr>
+        <w:ind w:left="3600" w:hanging="360"/>
+      </w:pPr>
+      <w:rPr>
+        <w:rFonts w:ascii="Courier New" w:hAnsi="Courier New" w:cs="Courier New" w:hint="default"/>
+      </w:rPr>
+    </w:lvl>
+    <w:lvl w:ilvl="5" w:tplc="041F0005" w:tentative="1">
+      <w:start w:val="1"/>
+      <w:numFmt w:val="bullet"/>
+      <w:lvlText w:val=""/>
+      <w:lvlJc w:val="left"/>
+      <w:pPr>
+        <w:ind w:left="4320" w:hanging="360"/>
+      </w:pPr>
+      <w:rPr>
+        <w:rFonts w:ascii="Wingdings" w:hAnsi="Wingdings" w:hint="default"/>
+      </w:rPr>
+    </w:lvl>
+    <w:lvl w:ilvl="6" w:tplc="041F0001" w:tentative="1">
+      <w:start w:val="1"/>
+      <w:numFmt w:val="bullet"/>
+      <w:lvlText w:val=""/>
+      <w:lvlJc w:val="left"/>
+      <w:pPr>
+        <w:ind w:left="5040" w:hanging="360"/>
+      </w:pPr>
+      <w:rPr>
+        <w:rFonts w:ascii="Symbol" w:hAnsi="Symbol" w:hint="default"/>
+      </w:rPr>
+    </w:lvl>
+    <w:lvl w:ilvl="7" w:tplc="041F0003" w:tentative="1">
+      <w:start w:val="1"/>
+      <w:numFmt w:val="bullet"/>
+      <w:lvlText w:val="o"/>
+      <w:lvlJc w:val="left"/>
+      <w:pPr>
+        <w:ind w:left="5760" w:hanging="360"/>
+      </w:pPr>
+      <w:rPr>
+        <w:rFonts w:ascii="Courier New" w:hAnsi="Courier New" w:cs="Courier New" w:hint="default"/>
+      </w:rPr>
+    </w:lvl>
+    <w:lvl w:ilvl="8" w:tplc="041F0005" w:tentative="1">
+      <w:start w:val="1"/>
+      <w:numFmt w:val="bullet"/>
+      <w:lvlText w:val=""/>
+      <w:lvlJc w:val="left"/>
+      <w:pPr>
+        <w:ind w:left="6480" w:hanging="360"/>
+      </w:pPr>
+      <w:rPr>
+        <w:rFonts w:ascii="Wingdings" w:hAnsi="Wingdings" w:hint="default"/>
+      </w:rPr>
+    </w:lvl>
+  </w:abstractNum>
+  <w:abstractNum w:abstractNumId="1" w15:restartNumberingAfterBreak="0">
     <w:nsid w:val="1FEA144E"/>
     <w:multiLevelType w:val="hybridMultilevel"/>
-    <w:tmpl w:val="0D28FD9E"/>
+    <w:tmpl w:val="CFF43A1C"/>
     <w:lvl w:ilvl="0" w:tplc="041F0001">
       <w:start w:val="1"/>
       <w:numFmt w:val="bullet"/>
@@ -892,7 +2130,7 @@
       </w:rPr>
     </w:lvl>
   </w:abstractNum>
-  <w:abstractNum w:abstractNumId="1" w15:restartNumberingAfterBreak="0">
+  <w:abstractNum w:abstractNumId="2" w15:restartNumberingAfterBreak="0">
     <w:nsid w:val="3338204B"/>
     <w:multiLevelType w:val="hybridMultilevel"/>
     <w:tmpl w:val="05C6E5D8"/>
@@ -1005,7 +2243,7 @@
       </w:rPr>
     </w:lvl>
   </w:abstractNum>
-  <w:abstractNum w:abstractNumId="2" w15:restartNumberingAfterBreak="0">
+  <w:abstractNum w:abstractNumId="3" w15:restartNumberingAfterBreak="0">
     <w:nsid w:val="53176056"/>
     <w:multiLevelType w:val="hybridMultilevel"/>
     <w:tmpl w:val="262824BE"/>
@@ -1118,14 +2356,249 @@
       </w:rPr>
     </w:lvl>
   </w:abstractNum>
+  <w:abstractNum w:abstractNumId="4" w15:restartNumberingAfterBreak="0">
+    <w:nsid w:val="54981F86"/>
+    <w:multiLevelType w:val="hybridMultilevel"/>
+    <w:tmpl w:val="20C0D4AC"/>
+    <w:lvl w:ilvl="0" w:tplc="041F0001">
+      <w:start w:val="1"/>
+      <w:numFmt w:val="bullet"/>
+      <w:lvlText w:val=""/>
+      <w:lvlJc w:val="left"/>
+      <w:pPr>
+        <w:ind w:left="720" w:hanging="360"/>
+      </w:pPr>
+      <w:rPr>
+        <w:rFonts w:ascii="Symbol" w:hAnsi="Symbol" w:hint="default"/>
+      </w:rPr>
+    </w:lvl>
+    <w:lvl w:ilvl="1" w:tplc="041F0003" w:tentative="1">
+      <w:start w:val="1"/>
+      <w:numFmt w:val="bullet"/>
+      <w:lvlText w:val="o"/>
+      <w:lvlJc w:val="left"/>
+      <w:pPr>
+        <w:ind w:left="1440" w:hanging="360"/>
+      </w:pPr>
+      <w:rPr>
+        <w:rFonts w:ascii="Courier New" w:hAnsi="Courier New" w:cs="Courier New" w:hint="default"/>
+      </w:rPr>
+    </w:lvl>
+    <w:lvl w:ilvl="2" w:tplc="041F0005" w:tentative="1">
+      <w:start w:val="1"/>
+      <w:numFmt w:val="bullet"/>
+      <w:lvlText w:val=""/>
+      <w:lvlJc w:val="left"/>
+      <w:pPr>
+        <w:ind w:left="2160" w:hanging="360"/>
+      </w:pPr>
+      <w:rPr>
+        <w:rFonts w:ascii="Wingdings" w:hAnsi="Wingdings" w:hint="default"/>
+      </w:rPr>
+    </w:lvl>
+    <w:lvl w:ilvl="3" w:tplc="041F0001" w:tentative="1">
+      <w:start w:val="1"/>
+      <w:numFmt w:val="bullet"/>
+      <w:lvlText w:val=""/>
+      <w:lvlJc w:val="left"/>
+      <w:pPr>
+        <w:ind w:left="2880" w:hanging="360"/>
+      </w:pPr>
+      <w:rPr>
+        <w:rFonts w:ascii="Symbol" w:hAnsi="Symbol" w:hint="default"/>
+      </w:rPr>
+    </w:lvl>
+    <w:lvl w:ilvl="4" w:tplc="041F0003" w:tentative="1">
+      <w:start w:val="1"/>
+      <w:numFmt w:val="bullet"/>
+      <w:lvlText w:val="o"/>
+      <w:lvlJc w:val="left"/>
+      <w:pPr>
+        <w:ind w:left="3600" w:hanging="360"/>
+      </w:pPr>
+      <w:rPr>
+        <w:rFonts w:ascii="Courier New" w:hAnsi="Courier New" w:cs="Courier New" w:hint="default"/>
+      </w:rPr>
+    </w:lvl>
+    <w:lvl w:ilvl="5" w:tplc="041F0005" w:tentative="1">
+      <w:start w:val="1"/>
+      <w:numFmt w:val="bullet"/>
+      <w:lvlText w:val=""/>
+      <w:lvlJc w:val="left"/>
+      <w:pPr>
+        <w:ind w:left="4320" w:hanging="360"/>
+      </w:pPr>
+      <w:rPr>
+        <w:rFonts w:ascii="Wingdings" w:hAnsi="Wingdings" w:hint="default"/>
+      </w:rPr>
+    </w:lvl>
+    <w:lvl w:ilvl="6" w:tplc="041F0001" w:tentative="1">
+      <w:start w:val="1"/>
+      <w:numFmt w:val="bullet"/>
+      <w:lvlText w:val=""/>
+      <w:lvlJc w:val="left"/>
+      <w:pPr>
+        <w:ind w:left="5040" w:hanging="360"/>
+      </w:pPr>
+      <w:rPr>
+        <w:rFonts w:ascii="Symbol" w:hAnsi="Symbol" w:hint="default"/>
+      </w:rPr>
+    </w:lvl>
+    <w:lvl w:ilvl="7" w:tplc="041F0003" w:tentative="1">
+      <w:start w:val="1"/>
+      <w:numFmt w:val="bullet"/>
+      <w:lvlText w:val="o"/>
+      <w:lvlJc w:val="left"/>
+      <w:pPr>
+        <w:ind w:left="5760" w:hanging="360"/>
+      </w:pPr>
+      <w:rPr>
+        <w:rFonts w:ascii="Courier New" w:hAnsi="Courier New" w:cs="Courier New" w:hint="default"/>
+      </w:rPr>
+    </w:lvl>
+    <w:lvl w:ilvl="8" w:tplc="041F0005" w:tentative="1">
+      <w:start w:val="1"/>
+      <w:numFmt w:val="bullet"/>
+      <w:lvlText w:val=""/>
+      <w:lvlJc w:val="left"/>
+      <w:pPr>
+        <w:ind w:left="6480" w:hanging="360"/>
+      </w:pPr>
+      <w:rPr>
+        <w:rFonts w:ascii="Wingdings" w:hAnsi="Wingdings" w:hint="default"/>
+      </w:rPr>
+    </w:lvl>
+  </w:abstractNum>
+  <w:abstractNum w:abstractNumId="5" w15:restartNumberingAfterBreak="0">
+    <w:nsid w:val="5A610413"/>
+    <w:multiLevelType w:val="hybridMultilevel"/>
+    <w:tmpl w:val="70CCC574"/>
+    <w:lvl w:ilvl="0" w:tplc="041F0001">
+      <w:start w:val="1"/>
+      <w:numFmt w:val="bullet"/>
+      <w:lvlText w:val=""/>
+      <w:lvlJc w:val="left"/>
+      <w:pPr>
+        <w:ind w:left="720" w:hanging="360"/>
+      </w:pPr>
+      <w:rPr>
+        <w:rFonts w:ascii="Symbol" w:hAnsi="Symbol" w:hint="default"/>
+      </w:rPr>
+    </w:lvl>
+    <w:lvl w:ilvl="1" w:tplc="041F0003" w:tentative="1">
+      <w:start w:val="1"/>
+      <w:numFmt w:val="bullet"/>
+      <w:lvlText w:val="o"/>
+      <w:lvlJc w:val="left"/>
+      <w:pPr>
+        <w:ind w:left="1440" w:hanging="360"/>
+      </w:pPr>
+      <w:rPr>
+        <w:rFonts w:ascii="Courier New" w:hAnsi="Courier New" w:cs="Courier New" w:hint="default"/>
+      </w:rPr>
+    </w:lvl>
+    <w:lvl w:ilvl="2" w:tplc="041F0005" w:tentative="1">
+      <w:start w:val="1"/>
+      <w:numFmt w:val="bullet"/>
+      <w:lvlText w:val=""/>
+      <w:lvlJc w:val="left"/>
+      <w:pPr>
+        <w:ind w:left="2160" w:hanging="360"/>
+      </w:pPr>
+      <w:rPr>
+        <w:rFonts w:ascii="Wingdings" w:hAnsi="Wingdings" w:hint="default"/>
+      </w:rPr>
+    </w:lvl>
+    <w:lvl w:ilvl="3" w:tplc="041F0001" w:tentative="1">
+      <w:start w:val="1"/>
+      <w:numFmt w:val="bullet"/>
+      <w:lvlText w:val=""/>
+      <w:lvlJc w:val="left"/>
+      <w:pPr>
+        <w:ind w:left="2880" w:hanging="360"/>
+      </w:pPr>
+      <w:rPr>
+        <w:rFonts w:ascii="Symbol" w:hAnsi="Symbol" w:hint="default"/>
+      </w:rPr>
+    </w:lvl>
+    <w:lvl w:ilvl="4" w:tplc="041F0003" w:tentative="1">
+      <w:start w:val="1"/>
+      <w:numFmt w:val="bullet"/>
+      <w:lvlText w:val="o"/>
+      <w:lvlJc w:val="left"/>
+      <w:pPr>
+        <w:ind w:left="3600" w:hanging="360"/>
+      </w:pPr>
+      <w:rPr>
+        <w:rFonts w:ascii="Courier New" w:hAnsi="Courier New" w:cs="Courier New" w:hint="default"/>
+      </w:rPr>
+    </w:lvl>
+    <w:lvl w:ilvl="5" w:tplc="041F0005" w:tentative="1">
+      <w:start w:val="1"/>
+      <w:numFmt w:val="bullet"/>
+      <w:lvlText w:val=""/>
+      <w:lvlJc w:val="left"/>
+      <w:pPr>
+        <w:ind w:left="4320" w:hanging="360"/>
+      </w:pPr>
+      <w:rPr>
+        <w:rFonts w:ascii="Wingdings" w:hAnsi="Wingdings" w:hint="default"/>
+      </w:rPr>
+    </w:lvl>
+    <w:lvl w:ilvl="6" w:tplc="041F0001" w:tentative="1">
+      <w:start w:val="1"/>
+      <w:numFmt w:val="bullet"/>
+      <w:lvlText w:val=""/>
+      <w:lvlJc w:val="left"/>
+      <w:pPr>
+        <w:ind w:left="5040" w:hanging="360"/>
+      </w:pPr>
+      <w:rPr>
+        <w:rFonts w:ascii="Symbol" w:hAnsi="Symbol" w:hint="default"/>
+      </w:rPr>
+    </w:lvl>
+    <w:lvl w:ilvl="7" w:tplc="041F0003" w:tentative="1">
+      <w:start w:val="1"/>
+      <w:numFmt w:val="bullet"/>
+      <w:lvlText w:val="o"/>
+      <w:lvlJc w:val="left"/>
+      <w:pPr>
+        <w:ind w:left="5760" w:hanging="360"/>
+      </w:pPr>
+      <w:rPr>
+        <w:rFonts w:ascii="Courier New" w:hAnsi="Courier New" w:cs="Courier New" w:hint="default"/>
+      </w:rPr>
+    </w:lvl>
+    <w:lvl w:ilvl="8" w:tplc="041F0005" w:tentative="1">
+      <w:start w:val="1"/>
+      <w:numFmt w:val="bullet"/>
+      <w:lvlText w:val=""/>
+      <w:lvlJc w:val="left"/>
+      <w:pPr>
+        <w:ind w:left="6480" w:hanging="360"/>
+      </w:pPr>
+      <w:rPr>
+        <w:rFonts w:ascii="Wingdings" w:hAnsi="Wingdings" w:hint="default"/>
+      </w:rPr>
+    </w:lvl>
+  </w:abstractNum>
   <w:num w:numId="1">
+    <w:abstractNumId w:val="2"/>
+  </w:num>
+  <w:num w:numId="2">
     <w:abstractNumId w:val="1"/>
   </w:num>
-  <w:num w:numId="2">
+  <w:num w:numId="3">
+    <w:abstractNumId w:val="3"/>
+  </w:num>
+  <w:num w:numId="4">
+    <w:abstractNumId w:val="5"/>
+  </w:num>
+  <w:num w:numId="5">
+    <w:abstractNumId w:val="4"/>
+  </w:num>
+  <w:num w:numId="6">
     <w:abstractNumId w:val="0"/>
-  </w:num>
-  <w:num w:numId="3">
-    <w:abstractNumId w:val="2"/>
   </w:num>
 </w:numbering>
 </file>

</xml_diff>